<commit_message>
added all file work STQA basic exps done
</commit_message>
<xml_diff>
--- a/file work/exp 6.docx
+++ b/file work/exp 6.docx
@@ -869,30 +869,165 @@
     <w:p>
       <w:pPr>
         <w:jc w:val="both"/>
+      </w:pPr>
+      <w:r>
+        <w:t xml:space="preserve">WinRunner is an Automation Software Testing Tool that is owned by HP and was developed by Mercury Interactive. It is known and extensively used for its ability to supports </w:t>
+      </w:r>
+      <w:proofErr w:type="gramStart"/>
+      <w:r>
+        <w:t>the majority of</w:t>
+      </w:r>
+      <w:proofErr w:type="gramEnd"/>
+      <w:r>
+        <w:t xml:space="preserve"> the programming languages and web development technologies such as C, C++, C#, Visual Basic, VC++, D2K, Java, HTML, Power Builder, </w:t>
+      </w:r>
+      <w:proofErr w:type="spellStart"/>
+      <w:r>
+        <w:t>Delphe</w:t>
+      </w:r>
+      <w:proofErr w:type="spellEnd"/>
+      <w:r>
+        <w:t xml:space="preserve">, </w:t>
+      </w:r>
+      <w:proofErr w:type="spellStart"/>
+      <w:r>
+        <w:t>Cibell</w:t>
+      </w:r>
+      <w:proofErr w:type="spellEnd"/>
+      <w:r>
+        <w:t>, etc. It is used for performing various testing techniques, which includes the functional testing, user interface testing, integration testing, regression testing, etc., by making use of its options to record the functionality for creating test steps and by using the playback UI interactions option for generating the test scripts.</w:t>
+      </w:r>
+    </w:p>
+    <w:p>
+      <w:pPr>
+        <w:pStyle w:val="ListParagraph"/>
+        <w:numPr>
+          <w:ilvl w:val="0"/>
+          <w:numId w:val="39"/>
+        </w:numPr>
+        <w:rPr>
+          <w:lang w:val="en-IN"/>
+        </w:rPr>
+      </w:pPr>
+      <w:r>
+        <w:rPr>
+          <w:lang w:val="en-IN"/>
+        </w:rPr>
+        <w:t xml:space="preserve">WinRunner is Mercury’s legacy automated testing tool. </w:t>
+      </w:r>
+    </w:p>
+    <w:p>
+      <w:pPr>
+        <w:pStyle w:val="ListParagraph"/>
+        <w:numPr>
+          <w:ilvl w:val="0"/>
+          <w:numId w:val="39"/>
+        </w:numPr>
+        <w:rPr>
+          <w:lang w:val="en-IN"/>
+        </w:rPr>
+      </w:pPr>
+      <w:r>
+        <w:rPr>
+          <w:lang w:val="en-IN"/>
+        </w:rPr>
+        <w:t xml:space="preserve">WinRunner is a test automation tool, designed to help customers save testing time and effort by automating the manual testing process. </w:t>
+      </w:r>
+    </w:p>
+    <w:p>
+      <w:pPr>
+        <w:pStyle w:val="ListParagraph"/>
+        <w:numPr>
+          <w:ilvl w:val="0"/>
+          <w:numId w:val="39"/>
+        </w:numPr>
+        <w:rPr>
+          <w:lang w:val="en-IN"/>
+        </w:rPr>
+      </w:pPr>
+      <w:r>
+        <w:rPr>
+          <w:lang w:val="en-IN"/>
+        </w:rPr>
+        <w:t xml:space="preserve">Automated testing with WinRunner addresses the problems by manual testing, speeding up the testing process. </w:t>
+      </w:r>
+    </w:p>
+    <w:p>
+      <w:pPr>
+        <w:pStyle w:val="ListParagraph"/>
+        <w:numPr>
+          <w:ilvl w:val="0"/>
+          <w:numId w:val="39"/>
+        </w:numPr>
+        <w:rPr>
+          <w:lang w:val="en-IN"/>
+        </w:rPr>
+      </w:pPr>
+      <w:r>
+        <w:rPr>
+          <w:lang w:val="en-IN"/>
+        </w:rPr>
+        <w:t xml:space="preserve">You can create test scripts that check all aspects of your application, and then run these tests on each new build. </w:t>
+      </w:r>
+    </w:p>
+    <w:p>
+      <w:pPr>
+        <w:pStyle w:val="ListParagraph"/>
+        <w:numPr>
+          <w:ilvl w:val="0"/>
+          <w:numId w:val="39"/>
+        </w:numPr>
+        <w:rPr>
+          <w:lang w:val="en-IN"/>
+        </w:rPr>
+      </w:pPr>
+      <w:r>
+        <w:rPr>
+          <w:lang w:val="en-IN"/>
+        </w:rPr>
+        <w:t xml:space="preserve">As WinRunner runs tests, it simulates a human user by moving the mouse cursor over the application, clicking Graphical User Interface (GUI) objects, and entering keyboard input. </w:t>
+      </w:r>
+    </w:p>
+    <w:p>
+      <w:pPr>
+        <w:pStyle w:val="ListParagraph"/>
+        <w:numPr>
+          <w:ilvl w:val="0"/>
+          <w:numId w:val="39"/>
+        </w:numPr>
+        <w:rPr>
+          <w:lang w:val="en-IN"/>
+        </w:rPr>
+      </w:pPr>
+      <w:r>
+        <w:rPr>
+          <w:lang w:val="en-IN"/>
+        </w:rPr>
+        <w:t xml:space="preserve">It </w:t>
+      </w:r>
+      <w:proofErr w:type="gramStart"/>
+      <w:r>
+        <w:rPr>
+          <w:lang w:val="en-IN"/>
+        </w:rPr>
+        <w:t>create</w:t>
+      </w:r>
+      <w:proofErr w:type="gramEnd"/>
+      <w:r>
+        <w:rPr>
+          <w:lang w:val="en-IN"/>
+        </w:rPr>
+        <w:t xml:space="preserve"> a summary report showing the test status </w:t>
+      </w:r>
+    </w:p>
+    <w:p>
+      <w:pPr>
+        <w:jc w:val="both"/>
         <w:rPr>
           <w:b/>
           <w:bCs/>
         </w:rPr>
       </w:pPr>
-      <w:r>
-        <w:t xml:space="preserve">WinRunner is an Automation Software Testing Tool that is owned by HP and was developed by Mercury Interactive. It is known and extensively used for its ability to supports the majority of the programming languages and web development technologies such as C, C++, C#, Visual Basic, VC++, D2K, Java, HTML, Power Builder, </w:t>
-      </w:r>
-      <w:proofErr w:type="spellStart"/>
-      <w:r>
-        <w:t>Delphe</w:t>
-      </w:r>
-      <w:proofErr w:type="spellEnd"/>
-      <w:r>
-        <w:t xml:space="preserve">, </w:t>
-      </w:r>
-      <w:proofErr w:type="spellStart"/>
-      <w:r>
-        <w:t>Cibell</w:t>
-      </w:r>
-      <w:proofErr w:type="spellEnd"/>
-      <w:r>
-        <w:t>, etc. It is used for performing various testing techniques, which includes the functional testing, user interface testing, integration testing, regression testing, etc., by making use of its options to record the functionality for creating test steps and by using the playback UI interactions option for generating the test scripts.</w:t>
-      </w:r>
     </w:p>
     <w:p>
       <w:pPr>
@@ -1009,12 +1144,451 @@
         </w:numPr>
       </w:pPr>
       <w:r>
+        <w:lastRenderedPageBreak/>
         <w:t>It doesn’t support multimedia systems.</w:t>
       </w:r>
     </w:p>
     <w:p>
       <w:pPr>
         <w:jc w:val="both"/>
+      </w:pPr>
+    </w:p>
+    <w:p>
+      <w:pPr>
+        <w:jc w:val="both"/>
+        <w:rPr>
+          <w:b/>
+          <w:lang w:val="en-IN"/>
+        </w:rPr>
+      </w:pPr>
+      <w:r>
+        <w:rPr>
+          <w:b/>
+          <w:lang w:val="en-IN"/>
+        </w:rPr>
+        <w:t xml:space="preserve">Win Runner Testing Process </w:t>
+      </w:r>
+    </w:p>
+    <w:p>
+      <w:pPr>
+        <w:jc w:val="both"/>
+        <w:rPr>
+          <w:lang w:val="en-IN"/>
+        </w:rPr>
+      </w:pPr>
+      <w:r>
+        <w:rPr>
+          <w:lang w:val="en-IN"/>
+        </w:rPr>
+        <w:t>Testing with WinRunner Involves six Stages</w:t>
+      </w:r>
+    </w:p>
+    <w:p>
+      <w:pPr>
+        <w:jc w:val="center"/>
+        <w:rPr>
+          <w:lang w:val="en-IN"/>
+        </w:rPr>
+      </w:pPr>
+      <w:r>
+        <w:rPr>
+          <w:lang w:val="en-IN"/>
+        </w:rPr>
+        <w:drawing>
+          <wp:inline distT="0" distB="0" distL="0" distR="0" wp14:anchorId="47E74B1F" wp14:editId="0F39B364">
+            <wp:extent cx="4427183" cy="1309167"/>
+            <wp:effectExtent l="0" t="0" r="0" b="0"/>
+            <wp:docPr id="105" name="image40.png"/>
+            <wp:cNvGraphicFramePr/>
+            <a:graphic xmlns:a="http://schemas.openxmlformats.org/drawingml/2006/main">
+              <a:graphicData uri="http://schemas.openxmlformats.org/drawingml/2006/picture">
+                <pic:pic xmlns:pic="http://schemas.openxmlformats.org/drawingml/2006/picture">
+                  <pic:nvPicPr>
+                    <pic:cNvPr id="0" name="image40.png"/>
+                    <pic:cNvPicPr preferRelativeResize="0"/>
+                  </pic:nvPicPr>
+                  <pic:blipFill>
+                    <a:blip r:embed="rId7"/>
+                    <a:srcRect/>
+                    <a:stretch>
+                      <a:fillRect/>
+                    </a:stretch>
+                  </pic:blipFill>
+                  <pic:spPr>
+                    <a:xfrm>
+                      <a:off x="0" y="0"/>
+                      <a:ext cx="4427183" cy="1309167"/>
+                    </a:xfrm>
+                    <a:prstGeom prst="rect">
+                      <a:avLst/>
+                    </a:prstGeom>
+                    <a:ln/>
+                  </pic:spPr>
+                </pic:pic>
+              </a:graphicData>
+            </a:graphic>
+          </wp:inline>
+        </w:drawing>
+      </w:r>
+    </w:p>
+    <w:p>
+      <w:pPr>
+        <w:numPr>
+          <w:ilvl w:val="0"/>
+          <w:numId w:val="40"/>
+        </w:numPr>
+        <w:jc w:val="both"/>
+        <w:rPr>
+          <w:lang w:val="en-IN"/>
+        </w:rPr>
+      </w:pPr>
+      <w:r>
+        <w:rPr>
+          <w:lang w:val="en-IN"/>
+        </w:rPr>
+        <w:t xml:space="preserve">Create a GUI map: - WinRunner must learn to recognize the objects in an application </w:t>
+      </w:r>
+      <w:proofErr w:type="gramStart"/>
+      <w:r>
+        <w:rPr>
+          <w:lang w:val="en-IN"/>
+        </w:rPr>
+        <w:t>in order to</w:t>
+      </w:r>
+      <w:proofErr w:type="gramEnd"/>
+      <w:r>
+        <w:rPr>
+          <w:lang w:val="en-IN"/>
+        </w:rPr>
+        <w:t xml:space="preserve"> run tests - The preferred way to teach your objects depends on the GUI map mode </w:t>
+      </w:r>
+    </w:p>
+    <w:p>
+      <w:pPr>
+        <w:numPr>
+          <w:ilvl w:val="0"/>
+          <w:numId w:val="40"/>
+        </w:numPr>
+        <w:jc w:val="both"/>
+        <w:rPr>
+          <w:lang w:val="en-IN"/>
+        </w:rPr>
+      </w:pPr>
+      <w:r>
+        <w:rPr>
+          <w:lang w:val="en-IN"/>
+        </w:rPr>
+        <w:t xml:space="preserve">Create tests: - Win runner writes scripts automatically when recording actions in application - One can program directly in Mercury interactive script </w:t>
+      </w:r>
+      <w:proofErr w:type="gramStart"/>
+      <w:r>
+        <w:rPr>
+          <w:lang w:val="en-IN"/>
+        </w:rPr>
+        <w:t>language(</w:t>
+      </w:r>
+      <w:proofErr w:type="gramEnd"/>
+      <w:r>
+        <w:rPr>
+          <w:lang w:val="en-IN"/>
+        </w:rPr>
+        <w:t xml:space="preserve">TSL) </w:t>
+      </w:r>
+    </w:p>
+    <w:p>
+      <w:pPr>
+        <w:numPr>
+          <w:ilvl w:val="0"/>
+          <w:numId w:val="40"/>
+        </w:numPr>
+        <w:jc w:val="both"/>
+        <w:rPr>
+          <w:lang w:val="en-IN"/>
+        </w:rPr>
+      </w:pPr>
+      <w:r>
+        <w:rPr>
+          <w:lang w:val="en-IN"/>
+        </w:rPr>
+        <w:t xml:space="preserve">Debug tests: - You debug the test to check that they operate smoothly and without interruption </w:t>
+      </w:r>
+    </w:p>
+    <w:p>
+      <w:pPr>
+        <w:numPr>
+          <w:ilvl w:val="0"/>
+          <w:numId w:val="40"/>
+        </w:numPr>
+        <w:jc w:val="both"/>
+        <w:rPr>
+          <w:lang w:val="en-IN"/>
+        </w:rPr>
+      </w:pPr>
+      <w:r>
+        <w:rPr>
+          <w:lang w:val="en-IN"/>
+        </w:rPr>
+        <w:t xml:space="preserve">Run test: - Run test in verify mode t test your application - It compares the current data of application being tested to the expected data captured earlier - If any mismatch </w:t>
+      </w:r>
+      <w:proofErr w:type="gramStart"/>
+      <w:r>
+        <w:rPr>
+          <w:lang w:val="en-IN"/>
+        </w:rPr>
+        <w:t>are</w:t>
+      </w:r>
+      <w:proofErr w:type="gramEnd"/>
+      <w:r>
+        <w:rPr>
+          <w:lang w:val="en-IN"/>
+        </w:rPr>
+        <w:t xml:space="preserve"> found, win runner captures them as actual results </w:t>
+      </w:r>
+    </w:p>
+    <w:p>
+      <w:pPr>
+        <w:numPr>
+          <w:ilvl w:val="0"/>
+          <w:numId w:val="40"/>
+        </w:numPr>
+        <w:jc w:val="both"/>
+        <w:rPr>
+          <w:lang w:val="en-IN"/>
+        </w:rPr>
+      </w:pPr>
+      <w:r>
+        <w:rPr>
+          <w:lang w:val="en-IN"/>
+        </w:rPr>
+        <w:t xml:space="preserve">View results: - After each run it displays result in report - The report details all the major events that occurred during the run such as checkpoint, error message, system message, user message </w:t>
+      </w:r>
+    </w:p>
+    <w:p>
+      <w:pPr>
+        <w:numPr>
+          <w:ilvl w:val="0"/>
+          <w:numId w:val="40"/>
+        </w:numPr>
+        <w:jc w:val="both"/>
+        <w:rPr>
+          <w:lang w:val="en-IN"/>
+        </w:rPr>
+      </w:pPr>
+      <w:r>
+        <w:rPr>
+          <w:lang w:val="en-IN"/>
+        </w:rPr>
+        <w:t>Report defects: - If a test run fails due to a defect it will report directly in report window</w:t>
+      </w:r>
+    </w:p>
+    <w:p>
+      <w:pPr>
+        <w:jc w:val="both"/>
+        <w:rPr>
+          <w:lang w:val="en-IN"/>
+        </w:rPr>
+      </w:pPr>
+    </w:p>
+    <w:p>
+      <w:pPr>
+        <w:jc w:val="both"/>
+        <w:rPr>
+          <w:b/>
+          <w:lang w:val="en-IN"/>
+        </w:rPr>
+      </w:pPr>
+      <w:r>
+        <w:rPr>
+          <w:b/>
+          <w:lang w:val="en-IN"/>
+        </w:rPr>
+        <w:t xml:space="preserve">Features of WinRunner are: - </w:t>
+      </w:r>
+    </w:p>
+    <w:p>
+      <w:pPr>
+        <w:numPr>
+          <w:ilvl w:val="0"/>
+          <w:numId w:val="41"/>
+        </w:numPr>
+        <w:jc w:val="both"/>
+        <w:rPr>
+          <w:lang w:val="en-IN"/>
+        </w:rPr>
+      </w:pPr>
+      <w:r>
+        <w:rPr>
+          <w:lang w:val="en-IN"/>
+        </w:rPr>
+        <w:t xml:space="preserve">Functional Regression Testing Tool </w:t>
+      </w:r>
+    </w:p>
+    <w:p>
+      <w:pPr>
+        <w:numPr>
+          <w:ilvl w:val="0"/>
+          <w:numId w:val="41"/>
+        </w:numPr>
+        <w:jc w:val="both"/>
+        <w:rPr>
+          <w:lang w:val="en-IN"/>
+        </w:rPr>
+      </w:pPr>
+      <w:r>
+        <w:rPr>
+          <w:lang w:val="en-IN"/>
+        </w:rPr>
+        <w:t xml:space="preserve">Windows Platform Dependent </w:t>
+      </w:r>
+    </w:p>
+    <w:p>
+      <w:pPr>
+        <w:numPr>
+          <w:ilvl w:val="0"/>
+          <w:numId w:val="41"/>
+        </w:numPr>
+        <w:jc w:val="both"/>
+        <w:rPr>
+          <w:lang w:val="en-IN"/>
+        </w:rPr>
+      </w:pPr>
+      <w:r>
+        <w:rPr>
+          <w:lang w:val="en-IN"/>
+        </w:rPr>
+        <w:t xml:space="preserve">Only for Graphical User Interface (GUI) based Application </w:t>
+      </w:r>
+    </w:p>
+    <w:p>
+      <w:pPr>
+        <w:numPr>
+          <w:ilvl w:val="0"/>
+          <w:numId w:val="41"/>
+        </w:numPr>
+        <w:jc w:val="both"/>
+        <w:rPr>
+          <w:lang w:val="en-IN"/>
+        </w:rPr>
+      </w:pPr>
+      <w:r>
+        <w:rPr>
+          <w:lang w:val="en-IN"/>
+        </w:rPr>
+        <w:t xml:space="preserve">Based on Object Oriented Technology (OOT) concept </w:t>
+      </w:r>
+    </w:p>
+    <w:p>
+      <w:pPr>
+        <w:numPr>
+          <w:ilvl w:val="0"/>
+          <w:numId w:val="41"/>
+        </w:numPr>
+        <w:jc w:val="both"/>
+        <w:rPr>
+          <w:lang w:val="en-IN"/>
+        </w:rPr>
+      </w:pPr>
+      <w:r>
+        <w:rPr>
+          <w:lang w:val="en-IN"/>
+        </w:rPr>
+        <w:t xml:space="preserve">Only for Static content </w:t>
+      </w:r>
+    </w:p>
+    <w:p>
+      <w:pPr>
+        <w:numPr>
+          <w:ilvl w:val="0"/>
+          <w:numId w:val="41"/>
+        </w:numPr>
+        <w:jc w:val="both"/>
+        <w:rPr>
+          <w:lang w:val="en-IN"/>
+        </w:rPr>
+      </w:pPr>
+      <w:r>
+        <w:rPr>
+          <w:lang w:val="en-IN"/>
+        </w:rPr>
+        <w:t xml:space="preserve">Record/Playback Tool </w:t>
+      </w:r>
+    </w:p>
+    <w:p>
+      <w:pPr>
+        <w:jc w:val="both"/>
+        <w:rPr>
+          <w:lang w:val="en-IN"/>
+        </w:rPr>
+      </w:pPr>
+      <w:r>
+        <w:rPr>
+          <w:b/>
+          <w:lang w:val="en-IN"/>
+        </w:rPr>
+        <w:lastRenderedPageBreak/>
+        <w:t xml:space="preserve">Win Runner environment </w:t>
+      </w:r>
+    </w:p>
+    <w:p>
+      <w:pPr>
+        <w:numPr>
+          <w:ilvl w:val="0"/>
+          <w:numId w:val="42"/>
+        </w:numPr>
+        <w:jc w:val="both"/>
+        <w:rPr>
+          <w:lang w:val="en-IN"/>
+        </w:rPr>
+      </w:pPr>
+      <w:r>
+        <w:rPr>
+          <w:lang w:val="en-IN"/>
+        </w:rPr>
+        <w:t xml:space="preserve">Windows - C++, Visual Basic, Java, PowerBuilder, Stingray, Smalltalk </w:t>
+      </w:r>
+    </w:p>
+    <w:p>
+      <w:pPr>
+        <w:numPr>
+          <w:ilvl w:val="0"/>
+          <w:numId w:val="42"/>
+        </w:numPr>
+        <w:jc w:val="both"/>
+        <w:rPr>
+          <w:lang w:val="en-IN"/>
+        </w:rPr>
+      </w:pPr>
+      <w:r>
+        <w:rPr>
+          <w:lang w:val="en-IN"/>
+        </w:rPr>
+        <w:t xml:space="preserve">Web - Web Applications </w:t>
+      </w:r>
+    </w:p>
+    <w:p>
+      <w:pPr>
+        <w:numPr>
+          <w:ilvl w:val="0"/>
+          <w:numId w:val="42"/>
+        </w:numPr>
+        <w:jc w:val="both"/>
+        <w:rPr>
+          <w:lang w:val="en-IN"/>
+        </w:rPr>
+      </w:pPr>
+      <w:r>
+        <w:rPr>
+          <w:lang w:val="en-IN"/>
+        </w:rPr>
+        <w:t>Other technologies - SAP, Siebel, Oracle, PeopleSoft, ActiveX</w:t>
+      </w:r>
+    </w:p>
+    <w:p>
+      <w:pPr>
+        <w:jc w:val="both"/>
+        <w:rPr>
+          <w:lang w:val="en-IN"/>
+        </w:rPr>
       </w:pPr>
     </w:p>
     <w:p>
@@ -1064,7 +1638,7 @@
                     <pic:cNvPicPr/>
                   </pic:nvPicPr>
                   <pic:blipFill>
-                    <a:blip r:embed="rId7"/>
+                    <a:blip r:embed="rId8"/>
                     <a:stretch>
                       <a:fillRect/>
                     </a:stretch>
@@ -1085,12 +1659,19 @@
         </w:drawing>
       </w:r>
       <w:r>
-        <w:t xml:space="preserve"> -&gt;  Follow Installation Steps as prompted by Installer</w:t>
+        <w:t xml:space="preserve"> -</w:t>
+      </w:r>
+      <w:proofErr w:type="gramStart"/>
+      <w:r>
+        <w:t>&gt;  Follow</w:t>
+      </w:r>
+      <w:proofErr w:type="gramEnd"/>
+      <w:r>
+        <w:t xml:space="preserve"> Installation Steps as prompted by Installer</w:t>
       </w:r>
     </w:p>
     <w:p>
       <w:r>
-        <w:lastRenderedPageBreak/>
         <w:t>The main Testing Process in Win Runner is</w:t>
       </w:r>
       <w:r>
@@ -1170,6 +1751,197 @@
       <w:r>
         <w:br/>
         <w:t>Tester analyzes the tool given results to concentrate on defect tracking if required.</w:t>
+      </w:r>
+    </w:p>
+    <w:p>
+      <w:pPr>
+        <w:rPr>
+          <w:lang w:val="en-IN"/>
+        </w:rPr>
+      </w:pPr>
+      <w:r>
+        <w:rPr>
+          <w:lang w:val="en-IN"/>
+        </w:rPr>
+        <w:t>Choose Programs &gt;WinRunner&gt;WinRunner on the Start menu. The first time you start WinRunner, the Welcome to WinRunner window opens. From the welcome window you can create a new test, open an existing test, or view an overview of WinRunner in your default browser.</w:t>
+      </w:r>
+    </w:p>
+    <w:p>
+      <w:pPr>
+        <w:rPr>
+          <w:lang w:val="en-IN"/>
+        </w:rPr>
+      </w:pPr>
+      <w:r>
+        <w:rPr>
+          <w:lang w:val="en-IN"/>
+        </w:rPr>
+        <w:t xml:space="preserve">Each test you </w:t>
+      </w:r>
+      <w:proofErr w:type="gramStart"/>
+      <w:r>
+        <w:rPr>
+          <w:lang w:val="en-IN"/>
+        </w:rPr>
+        <w:t>create</w:t>
+      </w:r>
+      <w:proofErr w:type="gramEnd"/>
+      <w:r>
+        <w:rPr>
+          <w:lang w:val="en-IN"/>
+        </w:rPr>
+        <w:t xml:space="preserve"> or run is displayed by WinRunner in a test window. You can open many tests at one time.</w:t>
+      </w:r>
+    </w:p>
+    <w:p>
+      <w:pPr>
+        <w:numPr>
+          <w:ilvl w:val="0"/>
+          <w:numId w:val="43"/>
+        </w:numPr>
+        <w:rPr>
+          <w:lang w:val="en-IN"/>
+        </w:rPr>
+      </w:pPr>
+      <w:r>
+        <w:rPr>
+          <w:lang w:val="en-IN"/>
+        </w:rPr>
+        <w:t xml:space="preserve">The WinRunner window displays all open tests. </w:t>
+      </w:r>
+    </w:p>
+    <w:p>
+      <w:pPr>
+        <w:numPr>
+          <w:ilvl w:val="0"/>
+          <w:numId w:val="43"/>
+        </w:numPr>
+        <w:rPr>
+          <w:lang w:val="en-IN"/>
+        </w:rPr>
+      </w:pPr>
+      <w:r>
+        <w:rPr>
+          <w:lang w:val="en-IN"/>
+        </w:rPr>
+        <w:t xml:space="preserve">Each test appears in its own test window. You use this window to record, program, and edit test scripts. </w:t>
+      </w:r>
+    </w:p>
+    <w:p>
+      <w:pPr>
+        <w:numPr>
+          <w:ilvl w:val="0"/>
+          <w:numId w:val="43"/>
+        </w:numPr>
+        <w:rPr>
+          <w:lang w:val="en-IN"/>
+        </w:rPr>
+      </w:pPr>
+      <w:r>
+        <w:rPr>
+          <w:lang w:val="en-IN"/>
+        </w:rPr>
+        <w:lastRenderedPageBreak/>
+        <w:t xml:space="preserve">Buttons on the Standard toolbar help you quickly open, run, and save tests. </w:t>
+      </w:r>
+    </w:p>
+    <w:p>
+      <w:pPr>
+        <w:numPr>
+          <w:ilvl w:val="0"/>
+          <w:numId w:val="43"/>
+        </w:numPr>
+        <w:rPr>
+          <w:lang w:val="en-IN"/>
+        </w:rPr>
+      </w:pPr>
+      <w:r>
+        <w:rPr>
+          <w:lang w:val="en-IN"/>
+        </w:rPr>
+        <w:t xml:space="preserve">The User toolbar provides easy access to test creation tools. </w:t>
+      </w:r>
+    </w:p>
+    <w:p>
+      <w:pPr>
+        <w:numPr>
+          <w:ilvl w:val="0"/>
+          <w:numId w:val="43"/>
+        </w:numPr>
+        <w:rPr>
+          <w:lang w:val="en-IN"/>
+        </w:rPr>
+      </w:pPr>
+      <w:r>
+        <w:rPr>
+          <w:lang w:val="en-IN"/>
+        </w:rPr>
+        <w:t xml:space="preserve">The status bar displays information about selected commands and the current test run. </w:t>
+      </w:r>
+    </w:p>
+    <w:p>
+      <w:pPr>
+        <w:jc w:val="center"/>
+        <w:rPr>
+          <w:lang w:val="en-IN"/>
+        </w:rPr>
+      </w:pPr>
+      <w:r>
+        <w:rPr>
+          <w:rFonts w:ascii="Times New Roman" w:eastAsia="Times New Roman" w:hAnsi="Times New Roman" w:cs="Times New Roman"/>
+          <w:b/>
+          <w:noProof/>
+          <w:sz w:val="24"/>
+          <w:szCs w:val="24"/>
+        </w:rPr>
+        <w:drawing>
+          <wp:inline distT="0" distB="0" distL="0" distR="0" wp14:anchorId="213D84F5" wp14:editId="502266F2">
+            <wp:extent cx="5087833" cy="1307845"/>
+            <wp:effectExtent l="0" t="0" r="0" b="0"/>
+            <wp:docPr id="109" name="image47.png" descr="Timeline&#10;&#10;Description automatically generated"/>
+            <wp:cNvGraphicFramePr/>
+            <a:graphic xmlns:a="http://schemas.openxmlformats.org/drawingml/2006/main">
+              <a:graphicData uri="http://schemas.openxmlformats.org/drawingml/2006/picture">
+                <pic:pic xmlns:pic="http://schemas.openxmlformats.org/drawingml/2006/picture">
+                  <pic:nvPicPr>
+                    <pic:cNvPr id="109" name="image47.png" descr="Timeline&#10;&#10;Description automatically generated"/>
+                    <pic:cNvPicPr preferRelativeResize="0"/>
+                  </pic:nvPicPr>
+                  <pic:blipFill>
+                    <a:blip r:embed="rId9"/>
+                    <a:srcRect/>
+                    <a:stretch>
+                      <a:fillRect/>
+                    </a:stretch>
+                  </pic:blipFill>
+                  <pic:spPr>
+                    <a:xfrm>
+                      <a:off x="0" y="0"/>
+                      <a:ext cx="5087833" cy="1307845"/>
+                    </a:xfrm>
+                    <a:prstGeom prst="rect">
+                      <a:avLst/>
+                    </a:prstGeom>
+                    <a:ln/>
+                  </pic:spPr>
+                </pic:pic>
+              </a:graphicData>
+            </a:graphic>
+          </wp:inline>
+        </w:drawing>
+      </w:r>
+    </w:p>
+    <w:p>
+      <w:pPr>
+        <w:rPr>
+          <w:lang w:val="en-IN"/>
+        </w:rPr>
+      </w:pPr>
+      <w:r>
+        <w:rPr>
+          <w:lang w:val="en-IN"/>
+        </w:rPr>
+        <w:t>The Standard toolbar provides easy access to frequently performed tasks, such as opening, executing, and saving tests, and viewing test results.</w:t>
       </w:r>
     </w:p>
     <w:p>
@@ -1193,7 +1965,7 @@
                     <pic:cNvPicPr/>
                   </pic:nvPicPr>
                   <pic:blipFill>
-                    <a:blip r:embed="rId8"/>
+                    <a:blip r:embed="rId10"/>
                     <a:stretch>
                       <a:fillRect/>
                     </a:stretch>
@@ -1233,7 +2005,7 @@
                     <pic:cNvPicPr/>
                   </pic:nvPicPr>
                   <pic:blipFill>
-                    <a:blip r:embed="rId9"/>
+                    <a:blip r:embed="rId11"/>
                     <a:stretch>
                       <a:fillRect/>
                     </a:stretch>
@@ -1273,7 +2045,7 @@
                     <pic:cNvPicPr/>
                   </pic:nvPicPr>
                   <pic:blipFill>
-                    <a:blip r:embed="rId10"/>
+                    <a:blip r:embed="rId12"/>
                     <a:stretch>
                       <a:fillRect/>
                     </a:stretch>
@@ -1313,7 +2085,7 @@
                     <pic:cNvPicPr/>
                   </pic:nvPicPr>
                   <pic:blipFill>
-                    <a:blip r:embed="rId11"/>
+                    <a:blip r:embed="rId13"/>
                     <a:stretch>
                       <a:fillRect/>
                     </a:stretch>
@@ -1353,7 +2125,7 @@
                     <pic:cNvPicPr/>
                   </pic:nvPicPr>
                   <pic:blipFill>
-                    <a:blip r:embed="rId12"/>
+                    <a:blip r:embed="rId14"/>
                     <a:stretch>
                       <a:fillRect/>
                     </a:stretch>
@@ -1393,7 +2165,7 @@
                     <pic:cNvPicPr/>
                   </pic:nvPicPr>
                   <pic:blipFill>
-                    <a:blip r:embed="rId13"/>
+                    <a:blip r:embed="rId15"/>
                     <a:stretch>
                       <a:fillRect/>
                     </a:stretch>
@@ -1436,7 +2208,7 @@
                     <pic:cNvPicPr/>
                   </pic:nvPicPr>
                   <pic:blipFill>
-                    <a:blip r:embed="rId14"/>
+                    <a:blip r:embed="rId16"/>
                     <a:stretch>
                       <a:fillRect/>
                     </a:stretch>
@@ -1476,7 +2248,7 @@
                     <pic:cNvPicPr/>
                   </pic:nvPicPr>
                   <pic:blipFill>
-                    <a:blip r:embed="rId15"/>
+                    <a:blip r:embed="rId17"/>
                     <a:stretch>
                       <a:fillRect/>
                     </a:stretch>
@@ -1541,7 +2313,23 @@
           <w:sz w:val="24"/>
           <w:szCs w:val="24"/>
         </w:rPr>
-        <w:t>The Testing process in WinRunner flows from the identification of functions, the recording of application activity, the test script management, the execution of tests, and finally the analysis &amp; reporting of the gathered test results. It can be applied on the various software development methods like the Waterfall, Agile, and even the V–V model for the testing phase to be automated in accordance to the functional specification.</w:t>
+        <w:t xml:space="preserve">The Testing process in WinRunner flows from the identification of functions, the recording of application activity, the test script management, the execution of tests, and finally the analysis &amp; reporting of the gathered test results. It can be applied on the various software development methods like the Waterfall, Agile, and even the V–V model for the testing phase to be automated in accordance </w:t>
+      </w:r>
+      <w:proofErr w:type="gramStart"/>
+      <w:r>
+        <w:rPr>
+          <w:sz w:val="24"/>
+          <w:szCs w:val="24"/>
+        </w:rPr>
+        <w:t>to</w:t>
+      </w:r>
+      <w:proofErr w:type="gramEnd"/>
+      <w:r>
+        <w:rPr>
+          <w:sz w:val="24"/>
+          <w:szCs w:val="24"/>
+        </w:rPr>
+        <w:t xml:space="preserve"> the functional specification.</w:t>
       </w:r>
     </w:p>
     <w:p>
@@ -1654,24 +2442,45 @@
           <w:sz w:val="24"/>
           <w:szCs w:val="24"/>
         </w:rPr>
-        <w:t>There are main 6 stages involved in the WinRunner testing process.</w:t>
-      </w:r>
-    </w:p>
-    <w:p>
-      <w:pPr>
-        <w:spacing w:after="15" w:line="376" w:lineRule="auto"/>
-        <w:ind w:left="-1" w:right="536"/>
-        <w:jc w:val="both"/>
+        <w:t xml:space="preserve">There </w:t>
+      </w:r>
+      <w:proofErr w:type="gramStart"/>
+      <w:r>
         <w:rPr>
           <w:rFonts w:eastAsia="Calibri" w:cs="Calibri"/>
           <w:color w:val="000000"/>
           <w:sz w:val="24"/>
           <w:szCs w:val="24"/>
         </w:rPr>
-      </w:pPr>
+        <w:t>are</w:t>
+      </w:r>
+      <w:proofErr w:type="gramEnd"/>
       <w:r>
         <w:rPr>
           <w:rFonts w:eastAsia="Calibri" w:cs="Calibri"/>
+          <w:color w:val="000000"/>
+          <w:sz w:val="24"/>
+          <w:szCs w:val="24"/>
+        </w:rPr>
+        <w:t xml:space="preserve"> main 6 stages involved in the WinRunner testing process.</w:t>
+      </w:r>
+    </w:p>
+    <w:p>
+      <w:pPr>
+        <w:spacing w:after="15" w:line="376" w:lineRule="auto"/>
+        <w:ind w:left="-1" w:right="536"/>
+        <w:jc w:val="both"/>
+        <w:rPr>
+          <w:rFonts w:eastAsia="Calibri" w:cs="Calibri"/>
+          <w:color w:val="000000"/>
+          <w:sz w:val="24"/>
+          <w:szCs w:val="24"/>
+        </w:rPr>
+      </w:pPr>
+      <w:r>
+        <w:rPr>
+          <w:rFonts w:eastAsia="Calibri" w:cs="Calibri"/>
+          <w:noProof/>
           <w:color w:val="000000"/>
           <w:sz w:val="24"/>
           <w:szCs w:val="24"/>
@@ -1694,7 +2503,7 @@
                     </pic:cNvPicPr>
                   </pic:nvPicPr>
                   <pic:blipFill>
-                    <a:blip r:embed="rId16">
+                    <a:blip r:embed="rId18">
                       <a:extLst>
                         <a:ext uri="{28A0092B-C50C-407E-A947-70E740481C1C}">
                           <a14:useLocalDpi xmlns:a14="http://schemas.microsoft.com/office/drawing/2010/main" val="0"/>
@@ -1973,7 +2782,27 @@
           <w:sz w:val="24"/>
           <w:szCs w:val="24"/>
         </w:rPr>
-        <w:t>WinRunner used TSL-Test Script Language. It is similar to C.</w:t>
+        <w:t xml:space="preserve">WinRunner used TSL-Test Script Language. It is </w:t>
+      </w:r>
+      <w:proofErr w:type="gramStart"/>
+      <w:r>
+        <w:rPr>
+          <w:rFonts w:eastAsia="Times New Roman" w:cs="Times New Roman"/>
+          <w:color w:val="000000"/>
+          <w:sz w:val="24"/>
+          <w:szCs w:val="24"/>
+        </w:rPr>
+        <w:t>similar to</w:t>
+      </w:r>
+      <w:proofErr w:type="gramEnd"/>
+      <w:r>
+        <w:rPr>
+          <w:rFonts w:eastAsia="Times New Roman" w:cs="Times New Roman"/>
+          <w:color w:val="000000"/>
+          <w:sz w:val="24"/>
+          <w:szCs w:val="24"/>
+        </w:rPr>
+        <w:t xml:space="preserve"> C.</w:t>
       </w:r>
     </w:p>
     <w:p>
@@ -2217,6 +3046,84 @@
 <file path=word/numbering.xml><?xml version="1.0" encoding="utf-8"?>
 <w:numbering xmlns:wpc="http://schemas.microsoft.com/office/word/2010/wordprocessingCanvas" xmlns:cx="http://schemas.microsoft.com/office/drawing/2014/chartex" xmlns:cx1="http://schemas.microsoft.com/office/drawing/2015/9/8/chartex" xmlns:cx2="http://schemas.microsoft.com/office/drawing/2015/10/21/chartex" xmlns:cx3="http://schemas.microsoft.com/office/drawing/2016/5/9/chartex" xmlns:cx4="http://schemas.microsoft.com/office/drawing/2016/5/10/chartex" xmlns:cx5="http://schemas.microsoft.com/office/drawing/2016/5/11/chartex" xmlns:cx6="http://schemas.microsoft.com/office/drawing/2016/5/12/chartex" xmlns:cx7="http://schemas.microsoft.com/office/drawing/2016/5/13/chartex" xmlns:cx8="http://schemas.microsoft.com/office/drawing/2016/5/14/chartex" xmlns:mc="http://schemas.openxmlformats.org/markup-compatibility/2006" xmlns:aink="http://schemas.microsoft.com/office/drawing/2016/ink" xmlns:am3d="http://schemas.microsoft.com/office/drawing/2017/model3d" xmlns:o="urn:schemas-microsoft-com:office:office" xmlns:oel="http://schemas.microsoft.com/office/2019/extlst" xmlns:r="http://schemas.openxmlformats.org/officeDocument/2006/relationships" xmlns:m="http://schemas.openxmlformats.org/officeDocument/2006/math" xmlns:v="urn:schemas-microsoft-com:vml" xmlns:wp14="http://schemas.microsoft.com/office/word/2010/wordprocessingDrawing" xmlns:wp="http://schemas.openxmlformats.org/drawingml/2006/wordprocessingDrawing" xmlns:w10="urn:schemas-microsoft-com:office:word" xmlns:w="http://schemas.openxmlformats.org/wordprocessingml/2006/main" xmlns:w14="http://schemas.microsoft.com/office/word/2010/wordml" xmlns:w15="http://schemas.microsoft.com/office/word/2012/wordml" xmlns:w16cex="http://schemas.microsoft.com/office/word/2018/wordml/cex" xmlns:w16cid="http://schemas.microsoft.com/office/word/2016/wordml/cid" xmlns:w16="http://schemas.microsoft.com/office/word/2018/wordml" xmlns:w16sdtdh="http://schemas.microsoft.com/office/word/2020/wordml/sdtdatahash" xmlns:w16se="http://schemas.microsoft.com/office/word/2015/wordml/symex" xmlns:wpg="http://schemas.microsoft.com/office/word/2010/wordprocessingGroup" xmlns:wpi="http://schemas.microsoft.com/office/word/2010/wordprocessingInk" xmlns:wne="http://schemas.microsoft.com/office/word/2006/wordml" xmlns:wps="http://schemas.microsoft.com/office/word/2010/wordprocessingShape" mc:Ignorable="w14 w15 w16se w16cid w16 w16cex w16sdtdh wp14">
   <w:abstractNum w:abstractNumId="0" w15:restartNumberingAfterBreak="0">
+    <w:nsid w:val="02343CF4"/>
+    <w:multiLevelType w:val="multilevel"/>
+    <w:tmpl w:val="225A4642"/>
+    <w:lvl w:ilvl="0">
+      <w:start w:val="1"/>
+      <w:numFmt w:val="bullet"/>
+      <w:lvlText w:val="•"/>
+      <w:lvlJc w:val="left"/>
+      <w:pPr>
+        <w:ind w:left="0" w:firstLine="0"/>
+      </w:pPr>
+    </w:lvl>
+    <w:lvl w:ilvl="1">
+      <w:numFmt w:val="decimal"/>
+      <w:lvlText w:val=""/>
+      <w:lvlJc w:val="left"/>
+      <w:pPr>
+        <w:ind w:left="0" w:firstLine="0"/>
+      </w:pPr>
+    </w:lvl>
+    <w:lvl w:ilvl="2">
+      <w:numFmt w:val="decimal"/>
+      <w:lvlText w:val=""/>
+      <w:lvlJc w:val="left"/>
+      <w:pPr>
+        <w:ind w:left="0" w:firstLine="0"/>
+      </w:pPr>
+    </w:lvl>
+    <w:lvl w:ilvl="3">
+      <w:numFmt w:val="decimal"/>
+      <w:lvlText w:val=""/>
+      <w:lvlJc w:val="left"/>
+      <w:pPr>
+        <w:ind w:left="0" w:firstLine="0"/>
+      </w:pPr>
+    </w:lvl>
+    <w:lvl w:ilvl="4">
+      <w:numFmt w:val="decimal"/>
+      <w:lvlText w:val=""/>
+      <w:lvlJc w:val="left"/>
+      <w:pPr>
+        <w:ind w:left="0" w:firstLine="0"/>
+      </w:pPr>
+    </w:lvl>
+    <w:lvl w:ilvl="5">
+      <w:numFmt w:val="decimal"/>
+      <w:lvlText w:val=""/>
+      <w:lvlJc w:val="left"/>
+      <w:pPr>
+        <w:ind w:left="0" w:firstLine="0"/>
+      </w:pPr>
+    </w:lvl>
+    <w:lvl w:ilvl="6">
+      <w:numFmt w:val="decimal"/>
+      <w:lvlText w:val=""/>
+      <w:lvlJc w:val="left"/>
+      <w:pPr>
+        <w:ind w:left="0" w:firstLine="0"/>
+      </w:pPr>
+    </w:lvl>
+    <w:lvl w:ilvl="7">
+      <w:numFmt w:val="decimal"/>
+      <w:lvlText w:val=""/>
+      <w:lvlJc w:val="left"/>
+      <w:pPr>
+        <w:ind w:left="0" w:firstLine="0"/>
+      </w:pPr>
+    </w:lvl>
+    <w:lvl w:ilvl="8">
+      <w:numFmt w:val="decimal"/>
+      <w:lvlText w:val=""/>
+      <w:lvlJc w:val="left"/>
+      <w:pPr>
+        <w:ind w:left="0" w:firstLine="0"/>
+      </w:pPr>
+    </w:lvl>
+  </w:abstractNum>
+  <w:abstractNum w:abstractNumId="1" w15:restartNumberingAfterBreak="0">
     <w:nsid w:val="03DD624C"/>
     <w:multiLevelType w:val="multilevel"/>
     <w:tmpl w:val="7E308464"/>
@@ -2365,7 +3272,7 @@
       </w:rPr>
     </w:lvl>
   </w:abstractNum>
-  <w:abstractNum w:abstractNumId="1" w15:restartNumberingAfterBreak="0">
+  <w:abstractNum w:abstractNumId="2" w15:restartNumberingAfterBreak="0">
     <w:nsid w:val="046B3540"/>
     <w:multiLevelType w:val="multilevel"/>
     <w:tmpl w:val="4E3EFDA2"/>
@@ -2478,7 +3385,7 @@
       </w:pPr>
     </w:lvl>
   </w:abstractNum>
-  <w:abstractNum w:abstractNumId="2" w15:restartNumberingAfterBreak="0">
+  <w:abstractNum w:abstractNumId="3" w15:restartNumberingAfterBreak="0">
     <w:nsid w:val="07EC26F0"/>
     <w:multiLevelType w:val="multilevel"/>
     <w:tmpl w:val="F1502C22"/>
@@ -2591,7 +3498,7 @@
       </w:pPr>
     </w:lvl>
   </w:abstractNum>
-  <w:abstractNum w:abstractNumId="3" w15:restartNumberingAfterBreak="0">
+  <w:abstractNum w:abstractNumId="4" w15:restartNumberingAfterBreak="0">
     <w:nsid w:val="08524FB7"/>
     <w:multiLevelType w:val="multilevel"/>
     <w:tmpl w:val="C1568800"/>
@@ -2740,7 +3647,7 @@
       </w:rPr>
     </w:lvl>
   </w:abstractNum>
-  <w:abstractNum w:abstractNumId="4" w15:restartNumberingAfterBreak="0">
+  <w:abstractNum w:abstractNumId="5" w15:restartNumberingAfterBreak="0">
     <w:nsid w:val="0D2903A6"/>
     <w:multiLevelType w:val="multilevel"/>
     <w:tmpl w:val="7174FE2C"/>
@@ -2889,7 +3796,7 @@
       </w:rPr>
     </w:lvl>
   </w:abstractNum>
-  <w:abstractNum w:abstractNumId="5" w15:restartNumberingAfterBreak="0">
+  <w:abstractNum w:abstractNumId="6" w15:restartNumberingAfterBreak="0">
     <w:nsid w:val="11B45CC7"/>
     <w:multiLevelType w:val="multilevel"/>
     <w:tmpl w:val="1E32BB30"/>
@@ -3002,7 +3909,7 @@
       </w:pPr>
     </w:lvl>
   </w:abstractNum>
-  <w:abstractNum w:abstractNumId="6" w15:restartNumberingAfterBreak="0">
+  <w:abstractNum w:abstractNumId="7" w15:restartNumberingAfterBreak="0">
     <w:nsid w:val="14CD28CC"/>
     <w:multiLevelType w:val="multilevel"/>
     <w:tmpl w:val="B77EFE4E"/>
@@ -3151,7 +4058,7 @@
       </w:rPr>
     </w:lvl>
   </w:abstractNum>
-  <w:abstractNum w:abstractNumId="7" w15:restartNumberingAfterBreak="0">
+  <w:abstractNum w:abstractNumId="8" w15:restartNumberingAfterBreak="0">
     <w:nsid w:val="164B60E4"/>
     <w:multiLevelType w:val="multilevel"/>
     <w:tmpl w:val="9DC640D6"/>
@@ -3264,7 +4171,7 @@
       </w:pPr>
     </w:lvl>
   </w:abstractNum>
-  <w:abstractNum w:abstractNumId="8" w15:restartNumberingAfterBreak="0">
+  <w:abstractNum w:abstractNumId="9" w15:restartNumberingAfterBreak="0">
     <w:nsid w:val="17137149"/>
     <w:multiLevelType w:val="multilevel"/>
     <w:tmpl w:val="A2029A46"/>
@@ -3413,7 +4320,7 @@
       </w:rPr>
     </w:lvl>
   </w:abstractNum>
-  <w:abstractNum w:abstractNumId="9" w15:restartNumberingAfterBreak="0">
+  <w:abstractNum w:abstractNumId="10" w15:restartNumberingAfterBreak="0">
     <w:nsid w:val="17990C71"/>
     <w:multiLevelType w:val="multilevel"/>
     <w:tmpl w:val="E06656DC"/>
@@ -3562,7 +4469,7 @@
       </w:rPr>
     </w:lvl>
   </w:abstractNum>
-  <w:abstractNum w:abstractNumId="10" w15:restartNumberingAfterBreak="0">
+  <w:abstractNum w:abstractNumId="11" w15:restartNumberingAfterBreak="0">
     <w:nsid w:val="19A75CBB"/>
     <w:multiLevelType w:val="multilevel"/>
     <w:tmpl w:val="647E9438"/>
@@ -3675,7 +4582,7 @@
       </w:pPr>
     </w:lvl>
   </w:abstractNum>
-  <w:abstractNum w:abstractNumId="11" w15:restartNumberingAfterBreak="0">
+  <w:abstractNum w:abstractNumId="12" w15:restartNumberingAfterBreak="0">
     <w:nsid w:val="1AD50849"/>
     <w:multiLevelType w:val="multilevel"/>
     <w:tmpl w:val="FC5E63E4"/>
@@ -3788,7 +4695,7 @@
       </w:pPr>
     </w:lvl>
   </w:abstractNum>
-  <w:abstractNum w:abstractNumId="12" w15:restartNumberingAfterBreak="0">
+  <w:abstractNum w:abstractNumId="13" w15:restartNumberingAfterBreak="0">
     <w:nsid w:val="1AF32467"/>
     <w:multiLevelType w:val="multilevel"/>
     <w:tmpl w:val="8F541F78"/>
@@ -3937,7 +4844,7 @@
       </w:rPr>
     </w:lvl>
   </w:abstractNum>
-  <w:abstractNum w:abstractNumId="13" w15:restartNumberingAfterBreak="0">
+  <w:abstractNum w:abstractNumId="14" w15:restartNumberingAfterBreak="0">
     <w:nsid w:val="1D0908C4"/>
     <w:multiLevelType w:val="hybridMultilevel"/>
     <w:tmpl w:val="048AA56A"/>
@@ -4149,7 +5056,7 @@
       </w:rPr>
     </w:lvl>
   </w:abstractNum>
-  <w:abstractNum w:abstractNumId="14" w15:restartNumberingAfterBreak="0">
+  <w:abstractNum w:abstractNumId="15" w15:restartNumberingAfterBreak="0">
     <w:nsid w:val="22FA7EA4"/>
     <w:multiLevelType w:val="multilevel"/>
     <w:tmpl w:val="572EE46A"/>
@@ -4298,7 +5205,7 @@
       </w:rPr>
     </w:lvl>
   </w:abstractNum>
-  <w:abstractNum w:abstractNumId="15" w15:restartNumberingAfterBreak="0">
+  <w:abstractNum w:abstractNumId="16" w15:restartNumberingAfterBreak="0">
     <w:nsid w:val="234F3F07"/>
     <w:multiLevelType w:val="multilevel"/>
     <w:tmpl w:val="80D611DE"/>
@@ -4411,7 +5318,7 @@
       </w:pPr>
     </w:lvl>
   </w:abstractNum>
-  <w:abstractNum w:abstractNumId="16" w15:restartNumberingAfterBreak="0">
+  <w:abstractNum w:abstractNumId="17" w15:restartNumberingAfterBreak="0">
     <w:nsid w:val="272C0739"/>
     <w:multiLevelType w:val="multilevel"/>
     <w:tmpl w:val="7760021E"/>
@@ -4560,7 +5467,7 @@
       </w:rPr>
     </w:lvl>
   </w:abstractNum>
-  <w:abstractNum w:abstractNumId="17" w15:restartNumberingAfterBreak="0">
+  <w:abstractNum w:abstractNumId="18" w15:restartNumberingAfterBreak="0">
     <w:nsid w:val="2B603D23"/>
     <w:multiLevelType w:val="hybridMultilevel"/>
     <w:tmpl w:val="5E86CB30"/>
@@ -4673,7 +5580,7 @@
       </w:rPr>
     </w:lvl>
   </w:abstractNum>
-  <w:abstractNum w:abstractNumId="18" w15:restartNumberingAfterBreak="0">
+  <w:abstractNum w:abstractNumId="19" w15:restartNumberingAfterBreak="0">
     <w:nsid w:val="2DC05EB7"/>
     <w:multiLevelType w:val="multilevel"/>
     <w:tmpl w:val="96884E9A"/>
@@ -4822,7 +5729,7 @@
       </w:rPr>
     </w:lvl>
   </w:abstractNum>
-  <w:abstractNum w:abstractNumId="19" w15:restartNumberingAfterBreak="0">
+  <w:abstractNum w:abstractNumId="20" w15:restartNumberingAfterBreak="0">
     <w:nsid w:val="2E274094"/>
     <w:multiLevelType w:val="hybridMultilevel"/>
     <w:tmpl w:val="02DC2DF6"/>
@@ -4911,7 +5818,7 @@
       </w:pPr>
     </w:lvl>
   </w:abstractNum>
-  <w:abstractNum w:abstractNumId="20" w15:restartNumberingAfterBreak="0">
+  <w:abstractNum w:abstractNumId="21" w15:restartNumberingAfterBreak="0">
     <w:nsid w:val="2EA80DC8"/>
     <w:multiLevelType w:val="multilevel"/>
     <w:tmpl w:val="C3484BEC"/>
@@ -5060,7 +5967,85 @@
       </w:rPr>
     </w:lvl>
   </w:abstractNum>
-  <w:abstractNum w:abstractNumId="21" w15:restartNumberingAfterBreak="0">
+  <w:abstractNum w:abstractNumId="22" w15:restartNumberingAfterBreak="0">
+    <w:nsid w:val="2FF202D8"/>
+    <w:multiLevelType w:val="multilevel"/>
+    <w:tmpl w:val="AF26F4DE"/>
+    <w:lvl w:ilvl="0">
+      <w:start w:val="1"/>
+      <w:numFmt w:val="bullet"/>
+      <w:lvlText w:val="•"/>
+      <w:lvlJc w:val="left"/>
+      <w:pPr>
+        <w:ind w:left="0" w:firstLine="0"/>
+      </w:pPr>
+    </w:lvl>
+    <w:lvl w:ilvl="1">
+      <w:numFmt w:val="decimal"/>
+      <w:lvlText w:val=""/>
+      <w:lvlJc w:val="left"/>
+      <w:pPr>
+        <w:ind w:left="0" w:firstLine="0"/>
+      </w:pPr>
+    </w:lvl>
+    <w:lvl w:ilvl="2">
+      <w:numFmt w:val="decimal"/>
+      <w:lvlText w:val=""/>
+      <w:lvlJc w:val="left"/>
+      <w:pPr>
+        <w:ind w:left="0" w:firstLine="0"/>
+      </w:pPr>
+    </w:lvl>
+    <w:lvl w:ilvl="3">
+      <w:numFmt w:val="decimal"/>
+      <w:lvlText w:val=""/>
+      <w:lvlJc w:val="left"/>
+      <w:pPr>
+        <w:ind w:left="0" w:firstLine="0"/>
+      </w:pPr>
+    </w:lvl>
+    <w:lvl w:ilvl="4">
+      <w:numFmt w:val="decimal"/>
+      <w:lvlText w:val=""/>
+      <w:lvlJc w:val="left"/>
+      <w:pPr>
+        <w:ind w:left="0" w:firstLine="0"/>
+      </w:pPr>
+    </w:lvl>
+    <w:lvl w:ilvl="5">
+      <w:numFmt w:val="decimal"/>
+      <w:lvlText w:val=""/>
+      <w:lvlJc w:val="left"/>
+      <w:pPr>
+        <w:ind w:left="0" w:firstLine="0"/>
+      </w:pPr>
+    </w:lvl>
+    <w:lvl w:ilvl="6">
+      <w:numFmt w:val="decimal"/>
+      <w:lvlText w:val=""/>
+      <w:lvlJc w:val="left"/>
+      <w:pPr>
+        <w:ind w:left="0" w:firstLine="0"/>
+      </w:pPr>
+    </w:lvl>
+    <w:lvl w:ilvl="7">
+      <w:numFmt w:val="decimal"/>
+      <w:lvlText w:val=""/>
+      <w:lvlJc w:val="left"/>
+      <w:pPr>
+        <w:ind w:left="0" w:firstLine="0"/>
+      </w:pPr>
+    </w:lvl>
+    <w:lvl w:ilvl="8">
+      <w:numFmt w:val="decimal"/>
+      <w:lvlText w:val=""/>
+      <w:lvlJc w:val="left"/>
+      <w:pPr>
+        <w:ind w:left="0" w:firstLine="0"/>
+      </w:pPr>
+    </w:lvl>
+  </w:abstractNum>
+  <w:abstractNum w:abstractNumId="23" w15:restartNumberingAfterBreak="0">
     <w:nsid w:val="33370459"/>
     <w:multiLevelType w:val="multilevel"/>
     <w:tmpl w:val="17929340"/>
@@ -5209,7 +6194,7 @@
       </w:rPr>
     </w:lvl>
   </w:abstractNum>
-  <w:abstractNum w:abstractNumId="22" w15:restartNumberingAfterBreak="0">
+  <w:abstractNum w:abstractNumId="24" w15:restartNumberingAfterBreak="0">
     <w:nsid w:val="3542515C"/>
     <w:multiLevelType w:val="hybridMultilevel"/>
     <w:tmpl w:val="1EEA55EC"/>
@@ -5298,7 +6283,7 @@
       </w:pPr>
     </w:lvl>
   </w:abstractNum>
-  <w:abstractNum w:abstractNumId="23" w15:restartNumberingAfterBreak="0">
+  <w:abstractNum w:abstractNumId="25" w15:restartNumberingAfterBreak="0">
     <w:nsid w:val="36006F8D"/>
     <w:multiLevelType w:val="multilevel"/>
     <w:tmpl w:val="8C02B06E"/>
@@ -5447,7 +6432,120 @@
       </w:rPr>
     </w:lvl>
   </w:abstractNum>
-  <w:abstractNum w:abstractNumId="24" w15:restartNumberingAfterBreak="0">
+  <w:abstractNum w:abstractNumId="26" w15:restartNumberingAfterBreak="0">
+    <w:nsid w:val="360A5A2A"/>
+    <w:multiLevelType w:val="hybridMultilevel"/>
+    <w:tmpl w:val="78FE164A"/>
+    <w:lvl w:ilvl="0" w:tplc="04090001">
+      <w:start w:val="1"/>
+      <w:numFmt w:val="bullet"/>
+      <w:lvlText w:val=""/>
+      <w:lvlJc w:val="left"/>
+      <w:pPr>
+        <w:ind w:left="720" w:hanging="360"/>
+      </w:pPr>
+      <w:rPr>
+        <w:rFonts w:ascii="Symbol" w:hAnsi="Symbol" w:hint="default"/>
+      </w:rPr>
+    </w:lvl>
+    <w:lvl w:ilvl="1" w:tplc="04090003" w:tentative="1">
+      <w:start w:val="1"/>
+      <w:numFmt w:val="bullet"/>
+      <w:lvlText w:val="o"/>
+      <w:lvlJc w:val="left"/>
+      <w:pPr>
+        <w:ind w:left="1440" w:hanging="360"/>
+      </w:pPr>
+      <w:rPr>
+        <w:rFonts w:ascii="Courier New" w:hAnsi="Courier New" w:cs="Courier New" w:hint="default"/>
+      </w:rPr>
+    </w:lvl>
+    <w:lvl w:ilvl="2" w:tplc="04090005" w:tentative="1">
+      <w:start w:val="1"/>
+      <w:numFmt w:val="bullet"/>
+      <w:lvlText w:val=""/>
+      <w:lvlJc w:val="left"/>
+      <w:pPr>
+        <w:ind w:left="2160" w:hanging="360"/>
+      </w:pPr>
+      <w:rPr>
+        <w:rFonts w:ascii="Wingdings" w:hAnsi="Wingdings" w:hint="default"/>
+      </w:rPr>
+    </w:lvl>
+    <w:lvl w:ilvl="3" w:tplc="04090001" w:tentative="1">
+      <w:start w:val="1"/>
+      <w:numFmt w:val="bullet"/>
+      <w:lvlText w:val=""/>
+      <w:lvlJc w:val="left"/>
+      <w:pPr>
+        <w:ind w:left="2880" w:hanging="360"/>
+      </w:pPr>
+      <w:rPr>
+        <w:rFonts w:ascii="Symbol" w:hAnsi="Symbol" w:hint="default"/>
+      </w:rPr>
+    </w:lvl>
+    <w:lvl w:ilvl="4" w:tplc="04090003" w:tentative="1">
+      <w:start w:val="1"/>
+      <w:numFmt w:val="bullet"/>
+      <w:lvlText w:val="o"/>
+      <w:lvlJc w:val="left"/>
+      <w:pPr>
+        <w:ind w:left="3600" w:hanging="360"/>
+      </w:pPr>
+      <w:rPr>
+        <w:rFonts w:ascii="Courier New" w:hAnsi="Courier New" w:cs="Courier New" w:hint="default"/>
+      </w:rPr>
+    </w:lvl>
+    <w:lvl w:ilvl="5" w:tplc="04090005" w:tentative="1">
+      <w:start w:val="1"/>
+      <w:numFmt w:val="bullet"/>
+      <w:lvlText w:val=""/>
+      <w:lvlJc w:val="left"/>
+      <w:pPr>
+        <w:ind w:left="4320" w:hanging="360"/>
+      </w:pPr>
+      <w:rPr>
+        <w:rFonts w:ascii="Wingdings" w:hAnsi="Wingdings" w:hint="default"/>
+      </w:rPr>
+    </w:lvl>
+    <w:lvl w:ilvl="6" w:tplc="04090001" w:tentative="1">
+      <w:start w:val="1"/>
+      <w:numFmt w:val="bullet"/>
+      <w:lvlText w:val=""/>
+      <w:lvlJc w:val="left"/>
+      <w:pPr>
+        <w:ind w:left="5040" w:hanging="360"/>
+      </w:pPr>
+      <w:rPr>
+        <w:rFonts w:ascii="Symbol" w:hAnsi="Symbol" w:hint="default"/>
+      </w:rPr>
+    </w:lvl>
+    <w:lvl w:ilvl="7" w:tplc="04090003" w:tentative="1">
+      <w:start w:val="1"/>
+      <w:numFmt w:val="bullet"/>
+      <w:lvlText w:val="o"/>
+      <w:lvlJc w:val="left"/>
+      <w:pPr>
+        <w:ind w:left="5760" w:hanging="360"/>
+      </w:pPr>
+      <w:rPr>
+        <w:rFonts w:ascii="Courier New" w:hAnsi="Courier New" w:cs="Courier New" w:hint="default"/>
+      </w:rPr>
+    </w:lvl>
+    <w:lvl w:ilvl="8" w:tplc="04090005" w:tentative="1">
+      <w:start w:val="1"/>
+      <w:numFmt w:val="bullet"/>
+      <w:lvlText w:val=""/>
+      <w:lvlJc w:val="left"/>
+      <w:pPr>
+        <w:ind w:left="6480" w:hanging="360"/>
+      </w:pPr>
+      <w:rPr>
+        <w:rFonts w:ascii="Wingdings" w:hAnsi="Wingdings" w:hint="default"/>
+      </w:rPr>
+    </w:lvl>
+  </w:abstractNum>
+  <w:abstractNum w:abstractNumId="27" w15:restartNumberingAfterBreak="0">
     <w:nsid w:val="3A0357A0"/>
     <w:multiLevelType w:val="hybridMultilevel"/>
     <w:tmpl w:val="E1306BAA"/>
@@ -5659,7 +6757,7 @@
       </w:rPr>
     </w:lvl>
   </w:abstractNum>
-  <w:abstractNum w:abstractNumId="25" w15:restartNumberingAfterBreak="0">
+  <w:abstractNum w:abstractNumId="28" w15:restartNumberingAfterBreak="0">
     <w:nsid w:val="3C6B0413"/>
     <w:multiLevelType w:val="multilevel"/>
     <w:tmpl w:val="0D8898BE"/>
@@ -5808,7 +6906,7 @@
       </w:rPr>
     </w:lvl>
   </w:abstractNum>
-  <w:abstractNum w:abstractNumId="26" w15:restartNumberingAfterBreak="0">
+  <w:abstractNum w:abstractNumId="29" w15:restartNumberingAfterBreak="0">
     <w:nsid w:val="3E186B00"/>
     <w:multiLevelType w:val="multilevel"/>
     <w:tmpl w:val="6A022A88"/>
@@ -5957,7 +7055,7 @@
       </w:rPr>
     </w:lvl>
   </w:abstractNum>
-  <w:abstractNum w:abstractNumId="27" w15:restartNumberingAfterBreak="0">
+  <w:abstractNum w:abstractNumId="30" w15:restartNumberingAfterBreak="0">
     <w:nsid w:val="4691596B"/>
     <w:multiLevelType w:val="multilevel"/>
     <w:tmpl w:val="475ABFF2"/>
@@ -6106,7 +7204,7 @@
       </w:rPr>
     </w:lvl>
   </w:abstractNum>
-  <w:abstractNum w:abstractNumId="28" w15:restartNumberingAfterBreak="0">
+  <w:abstractNum w:abstractNumId="31" w15:restartNumberingAfterBreak="0">
     <w:nsid w:val="48F80A47"/>
     <w:multiLevelType w:val="multilevel"/>
     <w:tmpl w:val="DFD217F4"/>
@@ -6219,7 +7317,7 @@
       </w:pPr>
     </w:lvl>
   </w:abstractNum>
-  <w:abstractNum w:abstractNumId="29" w15:restartNumberingAfterBreak="0">
+  <w:abstractNum w:abstractNumId="32" w15:restartNumberingAfterBreak="0">
     <w:nsid w:val="49D657E1"/>
     <w:multiLevelType w:val="multilevel"/>
     <w:tmpl w:val="14766C64"/>
@@ -6368,7 +7466,93 @@
       </w:rPr>
     </w:lvl>
   </w:abstractNum>
-  <w:abstractNum w:abstractNumId="30" w15:restartNumberingAfterBreak="0">
+  <w:abstractNum w:abstractNumId="33" w15:restartNumberingAfterBreak="0">
+    <w:nsid w:val="4B8D1D8D"/>
+    <w:multiLevelType w:val="multilevel"/>
+    <w:tmpl w:val="A42CD92E"/>
+    <w:lvl w:ilvl="0">
+      <w:start w:val="1"/>
+      <w:numFmt w:val="decimal"/>
+      <w:lvlText w:val="%1."/>
+      <w:lvlJc w:val="left"/>
+      <w:pPr>
+        <w:ind w:left="436" w:hanging="360"/>
+      </w:pPr>
+    </w:lvl>
+    <w:lvl w:ilvl="1">
+      <w:start w:val="1"/>
+      <w:numFmt w:val="lowerLetter"/>
+      <w:lvlText w:val="%2."/>
+      <w:lvlJc w:val="left"/>
+      <w:pPr>
+        <w:ind w:left="1156" w:hanging="360"/>
+      </w:pPr>
+    </w:lvl>
+    <w:lvl w:ilvl="2">
+      <w:start w:val="1"/>
+      <w:numFmt w:val="lowerRoman"/>
+      <w:lvlText w:val="%3."/>
+      <w:lvlJc w:val="right"/>
+      <w:pPr>
+        <w:ind w:left="1876" w:hanging="180"/>
+      </w:pPr>
+    </w:lvl>
+    <w:lvl w:ilvl="3">
+      <w:start w:val="1"/>
+      <w:numFmt w:val="decimal"/>
+      <w:lvlText w:val="%4."/>
+      <w:lvlJc w:val="left"/>
+      <w:pPr>
+        <w:ind w:left="2596" w:hanging="360"/>
+      </w:pPr>
+    </w:lvl>
+    <w:lvl w:ilvl="4">
+      <w:start w:val="1"/>
+      <w:numFmt w:val="lowerLetter"/>
+      <w:lvlText w:val="%5."/>
+      <w:lvlJc w:val="left"/>
+      <w:pPr>
+        <w:ind w:left="3316" w:hanging="360"/>
+      </w:pPr>
+    </w:lvl>
+    <w:lvl w:ilvl="5">
+      <w:start w:val="1"/>
+      <w:numFmt w:val="lowerRoman"/>
+      <w:lvlText w:val="%6."/>
+      <w:lvlJc w:val="right"/>
+      <w:pPr>
+        <w:ind w:left="4036" w:hanging="180"/>
+      </w:pPr>
+    </w:lvl>
+    <w:lvl w:ilvl="6">
+      <w:start w:val="1"/>
+      <w:numFmt w:val="decimal"/>
+      <w:lvlText w:val="%7."/>
+      <w:lvlJc w:val="left"/>
+      <w:pPr>
+        <w:ind w:left="4756" w:hanging="360"/>
+      </w:pPr>
+    </w:lvl>
+    <w:lvl w:ilvl="7">
+      <w:start w:val="1"/>
+      <w:numFmt w:val="lowerLetter"/>
+      <w:lvlText w:val="%8."/>
+      <w:lvlJc w:val="left"/>
+      <w:pPr>
+        <w:ind w:left="5476" w:hanging="360"/>
+      </w:pPr>
+    </w:lvl>
+    <w:lvl w:ilvl="8">
+      <w:start w:val="1"/>
+      <w:numFmt w:val="lowerRoman"/>
+      <w:lvlText w:val="%9."/>
+      <w:lvlJc w:val="right"/>
+      <w:pPr>
+        <w:ind w:left="6196" w:hanging="180"/>
+      </w:pPr>
+    </w:lvl>
+  </w:abstractNum>
+  <w:abstractNum w:abstractNumId="34" w15:restartNumberingAfterBreak="0">
     <w:nsid w:val="4BB52493"/>
     <w:multiLevelType w:val="multilevel"/>
     <w:tmpl w:val="8EBA0FBA"/>
@@ -6517,7 +7701,7 @@
       </w:rPr>
     </w:lvl>
   </w:abstractNum>
-  <w:abstractNum w:abstractNumId="31" w15:restartNumberingAfterBreak="0">
+  <w:abstractNum w:abstractNumId="35" w15:restartNumberingAfterBreak="0">
     <w:nsid w:val="4DDA60FD"/>
     <w:multiLevelType w:val="hybridMultilevel"/>
     <w:tmpl w:val="4728315A"/>
@@ -6630,7 +7814,7 @@
       </w:rPr>
     </w:lvl>
   </w:abstractNum>
-  <w:abstractNum w:abstractNumId="32" w15:restartNumberingAfterBreak="0">
+  <w:abstractNum w:abstractNumId="36" w15:restartNumberingAfterBreak="0">
     <w:nsid w:val="54E510D9"/>
     <w:multiLevelType w:val="multilevel"/>
     <w:tmpl w:val="EBF00596"/>
@@ -6779,7 +7963,7 @@
       </w:rPr>
     </w:lvl>
   </w:abstractNum>
-  <w:abstractNum w:abstractNumId="33" w15:restartNumberingAfterBreak="0">
+  <w:abstractNum w:abstractNumId="37" w15:restartNumberingAfterBreak="0">
     <w:nsid w:val="5A314FA1"/>
     <w:multiLevelType w:val="hybridMultilevel"/>
     <w:tmpl w:val="CBA280F6"/>
@@ -6868,7 +8052,7 @@
       </w:pPr>
     </w:lvl>
   </w:abstractNum>
-  <w:abstractNum w:abstractNumId="34" w15:restartNumberingAfterBreak="0">
+  <w:abstractNum w:abstractNumId="38" w15:restartNumberingAfterBreak="0">
     <w:nsid w:val="64571E3E"/>
     <w:multiLevelType w:val="multilevel"/>
     <w:tmpl w:val="AD0AD906"/>
@@ -7017,7 +8201,7 @@
       </w:rPr>
     </w:lvl>
   </w:abstractNum>
-  <w:abstractNum w:abstractNumId="35" w15:restartNumberingAfterBreak="0">
+  <w:abstractNum w:abstractNumId="39" w15:restartNumberingAfterBreak="0">
     <w:nsid w:val="64611F53"/>
     <w:multiLevelType w:val="multilevel"/>
     <w:tmpl w:val="B9044052"/>
@@ -7166,7 +8350,206 @@
       </w:rPr>
     </w:lvl>
   </w:abstractNum>
-  <w:abstractNum w:abstractNumId="36" w15:restartNumberingAfterBreak="0">
+  <w:abstractNum w:abstractNumId="40" w15:restartNumberingAfterBreak="0">
+    <w:nsid w:val="66673D79"/>
+    <w:multiLevelType w:val="multilevel"/>
+    <w:tmpl w:val="21E6E086"/>
+    <w:lvl w:ilvl="0">
+      <w:start w:val="1"/>
+      <w:numFmt w:val="bullet"/>
+      <w:lvlText w:val="●"/>
+      <w:lvlJc w:val="left"/>
+      <w:pPr>
+        <w:ind w:left="436" w:hanging="360"/>
+      </w:pPr>
+      <w:rPr>
+        <w:rFonts w:ascii="Noto Sans Symbols" w:eastAsia="Noto Sans Symbols" w:hAnsi="Noto Sans Symbols" w:cs="Noto Sans Symbols"/>
+      </w:rPr>
+    </w:lvl>
+    <w:lvl w:ilvl="1">
+      <w:start w:val="1"/>
+      <w:numFmt w:val="bullet"/>
+      <w:lvlText w:val="o"/>
+      <w:lvlJc w:val="left"/>
+      <w:pPr>
+        <w:ind w:left="1156" w:hanging="360"/>
+      </w:pPr>
+      <w:rPr>
+        <w:rFonts w:ascii="Courier New" w:eastAsia="Courier New" w:hAnsi="Courier New" w:cs="Courier New"/>
+      </w:rPr>
+    </w:lvl>
+    <w:lvl w:ilvl="2">
+      <w:start w:val="1"/>
+      <w:numFmt w:val="bullet"/>
+      <w:lvlText w:val="▪"/>
+      <w:lvlJc w:val="left"/>
+      <w:pPr>
+        <w:ind w:left="1876" w:hanging="360"/>
+      </w:pPr>
+      <w:rPr>
+        <w:rFonts w:ascii="Noto Sans Symbols" w:eastAsia="Noto Sans Symbols" w:hAnsi="Noto Sans Symbols" w:cs="Noto Sans Symbols"/>
+      </w:rPr>
+    </w:lvl>
+    <w:lvl w:ilvl="3">
+      <w:start w:val="1"/>
+      <w:numFmt w:val="bullet"/>
+      <w:lvlText w:val="●"/>
+      <w:lvlJc w:val="left"/>
+      <w:pPr>
+        <w:ind w:left="2596" w:hanging="360"/>
+      </w:pPr>
+      <w:rPr>
+        <w:rFonts w:ascii="Noto Sans Symbols" w:eastAsia="Noto Sans Symbols" w:hAnsi="Noto Sans Symbols" w:cs="Noto Sans Symbols"/>
+      </w:rPr>
+    </w:lvl>
+    <w:lvl w:ilvl="4">
+      <w:start w:val="1"/>
+      <w:numFmt w:val="bullet"/>
+      <w:lvlText w:val="o"/>
+      <w:lvlJc w:val="left"/>
+      <w:pPr>
+        <w:ind w:left="3316" w:hanging="360"/>
+      </w:pPr>
+      <w:rPr>
+        <w:rFonts w:ascii="Courier New" w:eastAsia="Courier New" w:hAnsi="Courier New" w:cs="Courier New"/>
+      </w:rPr>
+    </w:lvl>
+    <w:lvl w:ilvl="5">
+      <w:start w:val="1"/>
+      <w:numFmt w:val="bullet"/>
+      <w:lvlText w:val="▪"/>
+      <w:lvlJc w:val="left"/>
+      <w:pPr>
+        <w:ind w:left="4036" w:hanging="360"/>
+      </w:pPr>
+      <w:rPr>
+        <w:rFonts w:ascii="Noto Sans Symbols" w:eastAsia="Noto Sans Symbols" w:hAnsi="Noto Sans Symbols" w:cs="Noto Sans Symbols"/>
+      </w:rPr>
+    </w:lvl>
+    <w:lvl w:ilvl="6">
+      <w:start w:val="1"/>
+      <w:numFmt w:val="bullet"/>
+      <w:lvlText w:val="●"/>
+      <w:lvlJc w:val="left"/>
+      <w:pPr>
+        <w:ind w:left="4756" w:hanging="360"/>
+      </w:pPr>
+      <w:rPr>
+        <w:rFonts w:ascii="Noto Sans Symbols" w:eastAsia="Noto Sans Symbols" w:hAnsi="Noto Sans Symbols" w:cs="Noto Sans Symbols"/>
+      </w:rPr>
+    </w:lvl>
+    <w:lvl w:ilvl="7">
+      <w:start w:val="1"/>
+      <w:numFmt w:val="bullet"/>
+      <w:lvlText w:val="o"/>
+      <w:lvlJc w:val="left"/>
+      <w:pPr>
+        <w:ind w:left="5476" w:hanging="360"/>
+      </w:pPr>
+      <w:rPr>
+        <w:rFonts w:ascii="Courier New" w:eastAsia="Courier New" w:hAnsi="Courier New" w:cs="Courier New"/>
+      </w:rPr>
+    </w:lvl>
+    <w:lvl w:ilvl="8">
+      <w:start w:val="1"/>
+      <w:numFmt w:val="bullet"/>
+      <w:lvlText w:val="▪"/>
+      <w:lvlJc w:val="left"/>
+      <w:pPr>
+        <w:ind w:left="6196" w:hanging="360"/>
+      </w:pPr>
+      <w:rPr>
+        <w:rFonts w:ascii="Noto Sans Symbols" w:eastAsia="Noto Sans Symbols" w:hAnsi="Noto Sans Symbols" w:cs="Noto Sans Symbols"/>
+      </w:rPr>
+    </w:lvl>
+  </w:abstractNum>
+  <w:abstractNum w:abstractNumId="41" w15:restartNumberingAfterBreak="0">
+    <w:nsid w:val="6DB05220"/>
+    <w:multiLevelType w:val="multilevel"/>
+    <w:tmpl w:val="BD1435FE"/>
+    <w:lvl w:ilvl="0">
+      <w:start w:val="1"/>
+      <w:numFmt w:val="decimal"/>
+      <w:lvlText w:val="%1."/>
+      <w:lvlJc w:val="left"/>
+      <w:pPr>
+        <w:ind w:left="436" w:hanging="360"/>
+      </w:pPr>
+    </w:lvl>
+    <w:lvl w:ilvl="1">
+      <w:start w:val="1"/>
+      <w:numFmt w:val="lowerLetter"/>
+      <w:lvlText w:val="%2."/>
+      <w:lvlJc w:val="left"/>
+      <w:pPr>
+        <w:ind w:left="1156" w:hanging="360"/>
+      </w:pPr>
+    </w:lvl>
+    <w:lvl w:ilvl="2">
+      <w:start w:val="1"/>
+      <w:numFmt w:val="lowerRoman"/>
+      <w:lvlText w:val="%3."/>
+      <w:lvlJc w:val="right"/>
+      <w:pPr>
+        <w:ind w:left="1876" w:hanging="180"/>
+      </w:pPr>
+    </w:lvl>
+    <w:lvl w:ilvl="3">
+      <w:start w:val="1"/>
+      <w:numFmt w:val="decimal"/>
+      <w:lvlText w:val="%4."/>
+      <w:lvlJc w:val="left"/>
+      <w:pPr>
+        <w:ind w:left="2596" w:hanging="360"/>
+      </w:pPr>
+    </w:lvl>
+    <w:lvl w:ilvl="4">
+      <w:start w:val="1"/>
+      <w:numFmt w:val="lowerLetter"/>
+      <w:lvlText w:val="%5."/>
+      <w:lvlJc w:val="left"/>
+      <w:pPr>
+        <w:ind w:left="3316" w:hanging="360"/>
+      </w:pPr>
+    </w:lvl>
+    <w:lvl w:ilvl="5">
+      <w:start w:val="1"/>
+      <w:numFmt w:val="lowerRoman"/>
+      <w:lvlText w:val="%6."/>
+      <w:lvlJc w:val="right"/>
+      <w:pPr>
+        <w:ind w:left="4036" w:hanging="180"/>
+      </w:pPr>
+    </w:lvl>
+    <w:lvl w:ilvl="6">
+      <w:start w:val="1"/>
+      <w:numFmt w:val="decimal"/>
+      <w:lvlText w:val="%7."/>
+      <w:lvlJc w:val="left"/>
+      <w:pPr>
+        <w:ind w:left="4756" w:hanging="360"/>
+      </w:pPr>
+    </w:lvl>
+    <w:lvl w:ilvl="7">
+      <w:start w:val="1"/>
+      <w:numFmt w:val="lowerLetter"/>
+      <w:lvlText w:val="%8."/>
+      <w:lvlJc w:val="left"/>
+      <w:pPr>
+        <w:ind w:left="5476" w:hanging="360"/>
+      </w:pPr>
+    </w:lvl>
+    <w:lvl w:ilvl="8">
+      <w:start w:val="1"/>
+      <w:numFmt w:val="lowerRoman"/>
+      <w:lvlText w:val="%9."/>
+      <w:lvlJc w:val="right"/>
+      <w:pPr>
+        <w:ind w:left="6196" w:hanging="180"/>
+      </w:pPr>
+    </w:lvl>
+  </w:abstractNum>
+  <w:abstractNum w:abstractNumId="42" w15:restartNumberingAfterBreak="0">
     <w:nsid w:val="7D0927F9"/>
     <w:multiLevelType w:val="multilevel"/>
     <w:tmpl w:val="767A9334"/>
@@ -7316,115 +8699,133 @@
     </w:lvl>
   </w:abstractNum>
   <w:num w:numId="1" w16cid:durableId="2130279465">
+    <w:abstractNumId w:val="28"/>
+  </w:num>
+  <w:num w:numId="2" w16cid:durableId="889726472">
+    <w:abstractNumId w:val="18"/>
+  </w:num>
+  <w:num w:numId="3" w16cid:durableId="1047144542">
+    <w:abstractNumId w:val="35"/>
+  </w:num>
+  <w:num w:numId="4" w16cid:durableId="58138775">
+    <w:abstractNumId w:val="14"/>
+  </w:num>
+  <w:num w:numId="5" w16cid:durableId="815687642">
+    <w:abstractNumId w:val="7"/>
+  </w:num>
+  <w:num w:numId="6" w16cid:durableId="348456615">
+    <w:abstractNumId w:val="37"/>
+  </w:num>
+  <w:num w:numId="7" w16cid:durableId="81492456">
+    <w:abstractNumId w:val="24"/>
+  </w:num>
+  <w:num w:numId="8" w16cid:durableId="1611474478">
+    <w:abstractNumId w:val="20"/>
+  </w:num>
+  <w:num w:numId="9" w16cid:durableId="983310883">
+    <w:abstractNumId w:val="11"/>
+  </w:num>
+  <w:num w:numId="10" w16cid:durableId="1658342112">
+    <w:abstractNumId w:val="12"/>
+  </w:num>
+  <w:num w:numId="11" w16cid:durableId="918900882">
+    <w:abstractNumId w:val="16"/>
+  </w:num>
+  <w:num w:numId="12" w16cid:durableId="911038389">
+    <w:abstractNumId w:val="2"/>
+  </w:num>
+  <w:num w:numId="13" w16cid:durableId="1891188235">
+    <w:abstractNumId w:val="8"/>
+  </w:num>
+  <w:num w:numId="14" w16cid:durableId="1870409477">
+    <w:abstractNumId w:val="31"/>
+  </w:num>
+  <w:num w:numId="15" w16cid:durableId="103308503">
+    <w:abstractNumId w:val="6"/>
+  </w:num>
+  <w:num w:numId="16" w16cid:durableId="1913541867">
+    <w:abstractNumId w:val="3"/>
+  </w:num>
+  <w:num w:numId="17" w16cid:durableId="1118259477">
+    <w:abstractNumId w:val="27"/>
+  </w:num>
+  <w:num w:numId="18" w16cid:durableId="2127501779">
+    <w:abstractNumId w:val="5"/>
+  </w:num>
+  <w:num w:numId="19" w16cid:durableId="647828194">
+    <w:abstractNumId w:val="38"/>
+  </w:num>
+  <w:num w:numId="20" w16cid:durableId="277567622">
+    <w:abstractNumId w:val="36"/>
+  </w:num>
+  <w:num w:numId="21" w16cid:durableId="1412393133">
+    <w:abstractNumId w:val="42"/>
+  </w:num>
+  <w:num w:numId="22" w16cid:durableId="1986427985">
+    <w:abstractNumId w:val="15"/>
+  </w:num>
+  <w:num w:numId="23" w16cid:durableId="2091005704">
+    <w:abstractNumId w:val="39"/>
+  </w:num>
+  <w:num w:numId="24" w16cid:durableId="566112908">
+    <w:abstractNumId w:val="17"/>
+  </w:num>
+  <w:num w:numId="25" w16cid:durableId="954604914">
+    <w:abstractNumId w:val="21"/>
+  </w:num>
+  <w:num w:numId="26" w16cid:durableId="1606159480">
+    <w:abstractNumId w:val="30"/>
+  </w:num>
+  <w:num w:numId="27" w16cid:durableId="103618595">
+    <w:abstractNumId w:val="1"/>
+  </w:num>
+  <w:num w:numId="28" w16cid:durableId="705525332">
+    <w:abstractNumId w:val="13"/>
+  </w:num>
+  <w:num w:numId="29" w16cid:durableId="1461531350">
+    <w:abstractNumId w:val="4"/>
+  </w:num>
+  <w:num w:numId="30" w16cid:durableId="2036539963">
+    <w:abstractNumId w:val="32"/>
+  </w:num>
+  <w:num w:numId="31" w16cid:durableId="1839270502">
+    <w:abstractNumId w:val="9"/>
+  </w:num>
+  <w:num w:numId="32" w16cid:durableId="179248468">
+    <w:abstractNumId w:val="10"/>
+  </w:num>
+  <w:num w:numId="33" w16cid:durableId="1307584069">
+    <w:abstractNumId w:val="29"/>
+  </w:num>
+  <w:num w:numId="34" w16cid:durableId="1233194837">
+    <w:abstractNumId w:val="23"/>
+  </w:num>
+  <w:num w:numId="35" w16cid:durableId="1668172683">
+    <w:abstractNumId w:val="34"/>
+  </w:num>
+  <w:num w:numId="36" w16cid:durableId="929239623">
     <w:abstractNumId w:val="25"/>
   </w:num>
-  <w:num w:numId="2" w16cid:durableId="889726472">
-    <w:abstractNumId w:val="17"/>
+  <w:num w:numId="37" w16cid:durableId="936134504">
+    <w:abstractNumId w:val="19"/>
   </w:num>
-  <w:num w:numId="3" w16cid:durableId="1047144542">
-    <w:abstractNumId w:val="31"/>
+  <w:num w:numId="38" w16cid:durableId="493957941">
+    <w:abstractNumId w:val="0"/>
   </w:num>
-  <w:num w:numId="4" w16cid:durableId="58138775">
-    <w:abstractNumId w:val="13"/>
+  <w:num w:numId="39" w16cid:durableId="1057122148">
+    <w:abstractNumId w:val="26"/>
   </w:num>
-  <w:num w:numId="5" w16cid:durableId="815687642">
-    <w:abstractNumId w:val="6"/>
+  <w:num w:numId="40" w16cid:durableId="1663776775">
+    <w:abstractNumId w:val="41"/>
   </w:num>
-  <w:num w:numId="6" w16cid:durableId="348456615">
-    <w:abstractNumId w:val="33"/>
-  </w:num>
-  <w:num w:numId="7" w16cid:durableId="81492456">
+  <w:num w:numId="41" w16cid:durableId="960724155">
     <w:abstractNumId w:val="22"/>
   </w:num>
-  <w:num w:numId="8" w16cid:durableId="1611474478">
-    <w:abstractNumId w:val="19"/>
+  <w:num w:numId="42" w16cid:durableId="1710300273">
+    <w:abstractNumId w:val="40"/>
   </w:num>
-  <w:num w:numId="9" w16cid:durableId="983310883">
-    <w:abstractNumId w:val="10"/>
-  </w:num>
-  <w:num w:numId="10" w16cid:durableId="1658342112">
-    <w:abstractNumId w:val="11"/>
-  </w:num>
-  <w:num w:numId="11" w16cid:durableId="918900882">
-    <w:abstractNumId w:val="15"/>
-  </w:num>
-  <w:num w:numId="12" w16cid:durableId="911038389">
-    <w:abstractNumId w:val="1"/>
-  </w:num>
-  <w:num w:numId="13" w16cid:durableId="1891188235">
-    <w:abstractNumId w:val="7"/>
-  </w:num>
-  <w:num w:numId="14" w16cid:durableId="1870409477">
-    <w:abstractNumId w:val="28"/>
-  </w:num>
-  <w:num w:numId="15" w16cid:durableId="103308503">
-    <w:abstractNumId w:val="5"/>
-  </w:num>
-  <w:num w:numId="16" w16cid:durableId="1913541867">
-    <w:abstractNumId w:val="2"/>
-  </w:num>
-  <w:num w:numId="17" w16cid:durableId="1118259477">
-    <w:abstractNumId w:val="24"/>
-  </w:num>
-  <w:num w:numId="18" w16cid:durableId="2127501779">
-    <w:abstractNumId w:val="4"/>
-  </w:num>
-  <w:num w:numId="19" w16cid:durableId="647828194">
-    <w:abstractNumId w:val="34"/>
-  </w:num>
-  <w:num w:numId="20" w16cid:durableId="277567622">
-    <w:abstractNumId w:val="32"/>
-  </w:num>
-  <w:num w:numId="21" w16cid:durableId="1412393133">
-    <w:abstractNumId w:val="36"/>
-  </w:num>
-  <w:num w:numId="22" w16cid:durableId="1986427985">
-    <w:abstractNumId w:val="14"/>
-  </w:num>
-  <w:num w:numId="23" w16cid:durableId="2091005704">
-    <w:abstractNumId w:val="35"/>
-  </w:num>
-  <w:num w:numId="24" w16cid:durableId="566112908">
-    <w:abstractNumId w:val="16"/>
-  </w:num>
-  <w:num w:numId="25" w16cid:durableId="954604914">
-    <w:abstractNumId w:val="20"/>
-  </w:num>
-  <w:num w:numId="26" w16cid:durableId="1606159480">
-    <w:abstractNumId w:val="27"/>
-  </w:num>
-  <w:num w:numId="27" w16cid:durableId="103618595">
-    <w:abstractNumId w:val="0"/>
-  </w:num>
-  <w:num w:numId="28" w16cid:durableId="705525332">
-    <w:abstractNumId w:val="12"/>
-  </w:num>
-  <w:num w:numId="29" w16cid:durableId="1461531350">
-    <w:abstractNumId w:val="3"/>
-  </w:num>
-  <w:num w:numId="30" w16cid:durableId="2036539963">
-    <w:abstractNumId w:val="29"/>
-  </w:num>
-  <w:num w:numId="31" w16cid:durableId="1839270502">
-    <w:abstractNumId w:val="8"/>
-  </w:num>
-  <w:num w:numId="32" w16cid:durableId="179248468">
-    <w:abstractNumId w:val="9"/>
-  </w:num>
-  <w:num w:numId="33" w16cid:durableId="1307584069">
-    <w:abstractNumId w:val="26"/>
-  </w:num>
-  <w:num w:numId="34" w16cid:durableId="1233194837">
-    <w:abstractNumId w:val="21"/>
-  </w:num>
-  <w:num w:numId="35" w16cid:durableId="1668172683">
-    <w:abstractNumId w:val="30"/>
-  </w:num>
-  <w:num w:numId="36" w16cid:durableId="929239623">
-    <w:abstractNumId w:val="23"/>
-  </w:num>
-  <w:num w:numId="37" w16cid:durableId="936134504">
-    <w:abstractNumId w:val="18"/>
+  <w:num w:numId="43" w16cid:durableId="1990936957">
+    <w:abstractNumId w:val="33"/>
   </w:num>
 </w:numbering>
 </file>

</xml_diff>